<commit_message>
Lab 2 without excercise 11
</commit_message>
<xml_diff>
--- a/r_lab_2_b08/script_report.docx
+++ b/r_lab_2_b08/script_report.docx
@@ -71,7 +71,7 @@
         <w:t xml:space="preserve"> </w:t>
       </w:r>
       <w:r>
-        <w:t xml:space="preserve">12</w:t>
+        <w:t xml:space="preserve">18</w:t>
       </w:r>
       <w:r>
         <w:t xml:space="preserve"> </w:t>
@@ -592,7 +592,7 @@
         <w:t xml:space="preserve"> </w:t>
       </w:r>
       <w:r>
-        <w:t xml:space="preserve">Гипотеза</w:t>
+        <w:t xml:space="preserve">гипотеза</w:t>
       </w:r>
       <w:r>
         <w:t xml:space="preserve"> </w:t>
@@ -3199,29 +3199,29 @@
               <w:jc w:val="right"/>
             </w:pPr>
             <w:r>
-              <w:t xml:space="preserve">146959.859</w:t>
-            </w:r>
-          </w:p>
-        </w:tc>
-        <w:tc>
-          <w:p>
-            <w:pPr>
-              <w:pStyle w:val="Compact"/>
-              <w:jc w:val="right"/>
-            </w:pPr>
-            <w:r>
-              <w:t xml:space="preserve">5400.422</w:t>
-            </w:r>
-          </w:p>
-        </w:tc>
-        <w:tc>
-          <w:p>
-            <w:pPr>
-              <w:pStyle w:val="Compact"/>
-              <w:jc w:val="right"/>
-            </w:pPr>
-            <w:r>
-              <w:t xml:space="preserve">27.213</w:t>
+              <w:t xml:space="preserve">89722.856</w:t>
+            </w:r>
+          </w:p>
+        </w:tc>
+        <w:tc>
+          <w:p>
+            <w:pPr>
+              <w:pStyle w:val="Compact"/>
+              <w:jc w:val="right"/>
+            </w:pPr>
+            <w:r>
+              <w:t xml:space="preserve">11315.591</w:t>
+            </w:r>
+          </w:p>
+        </w:tc>
+        <w:tc>
+          <w:p>
+            <w:pPr>
+              <w:pStyle w:val="Compact"/>
+              <w:jc w:val="right"/>
+            </w:pPr>
+            <w:r>
+              <w:t xml:space="preserve">7.929</w:t>
             </w:r>
           </w:p>
         </w:tc>
@@ -3245,6 +3245,177 @@
               <w:jc w:val="left"/>
             </w:pPr>
             <w:r>
+              <w:t xml:space="preserve">Federal_districtСЗФО</w:t>
+            </w:r>
+          </w:p>
+        </w:tc>
+        <w:tc>
+          <w:p>
+            <w:pPr>
+              <w:pStyle w:val="Compact"/>
+              <w:jc w:val="right"/>
+            </w:pPr>
+            <w:r>
+              <w:t xml:space="preserve">99845.245</w:t>
+            </w:r>
+          </w:p>
+        </w:tc>
+        <w:tc>
+          <w:p>
+            <w:pPr>
+              <w:pStyle w:val="Compact"/>
+              <w:jc w:val="right"/>
+            </w:pPr>
+            <w:r>
+              <w:t xml:space="preserve">24378.531</w:t>
+            </w:r>
+          </w:p>
+        </w:tc>
+        <w:tc>
+          <w:p>
+            <w:pPr>
+              <w:pStyle w:val="Compact"/>
+              <w:jc w:val="right"/>
+            </w:pPr>
+            <w:r>
+              <w:t xml:space="preserve">4.096</w:t>
+            </w:r>
+          </w:p>
+        </w:tc>
+        <w:tc>
+          <w:p>
+            <w:pPr>
+              <w:pStyle w:val="Compact"/>
+              <w:jc w:val="right"/>
+            </w:pPr>
+            <w:r>
+              <w:t xml:space="preserve">0</w:t>
+            </w:r>
+          </w:p>
+        </w:tc>
+      </w:tr>
+      <w:tr>
+        <w:tc>
+          <w:p>
+            <w:pPr>
+              <w:pStyle w:val="Compact"/>
+              <w:jc w:val="left"/>
+            </w:pPr>
+            <w:r>
+              <w:t xml:space="preserve">Federal_districtЦФО</w:t>
+            </w:r>
+          </w:p>
+        </w:tc>
+        <w:tc>
+          <w:p>
+            <w:pPr>
+              <w:pStyle w:val="Compact"/>
+              <w:jc w:val="right"/>
+            </w:pPr>
+            <w:r>
+              <w:t xml:space="preserve">139756.345</w:t>
+            </w:r>
+          </w:p>
+        </w:tc>
+        <w:tc>
+          <w:p>
+            <w:pPr>
+              <w:pStyle w:val="Compact"/>
+              <w:jc w:val="right"/>
+            </w:pPr>
+            <w:r>
+              <w:t xml:space="preserve">30693.203</w:t>
+            </w:r>
+          </w:p>
+        </w:tc>
+        <w:tc>
+          <w:p>
+            <w:pPr>
+              <w:pStyle w:val="Compact"/>
+              <w:jc w:val="right"/>
+            </w:pPr>
+            <w:r>
+              <w:t xml:space="preserve">4.553</w:t>
+            </w:r>
+          </w:p>
+        </w:tc>
+        <w:tc>
+          <w:p>
+            <w:pPr>
+              <w:pStyle w:val="Compact"/>
+              <w:jc w:val="right"/>
+            </w:pPr>
+            <w:r>
+              <w:t xml:space="preserve">0</w:t>
+            </w:r>
+          </w:p>
+        </w:tc>
+      </w:tr>
+      <w:tr>
+        <w:tc>
+          <w:p>
+            <w:pPr>
+              <w:pStyle w:val="Compact"/>
+              <w:jc w:val="left"/>
+            </w:pPr>
+            <w:r>
+              <w:t xml:space="preserve">X1</w:t>
+            </w:r>
+          </w:p>
+        </w:tc>
+        <w:tc>
+          <w:p>
+            <w:pPr>
+              <w:pStyle w:val="Compact"/>
+              <w:jc w:val="right"/>
+            </w:pPr>
+            <w:r>
+              <w:t xml:space="preserve">414.879</w:t>
+            </w:r>
+          </w:p>
+        </w:tc>
+        <w:tc>
+          <w:p>
+            <w:pPr>
+              <w:pStyle w:val="Compact"/>
+              <w:jc w:val="right"/>
+            </w:pPr>
+            <w:r>
+              <w:t xml:space="preserve">82.870</w:t>
+            </w:r>
+          </w:p>
+        </w:tc>
+        <w:tc>
+          <w:p>
+            <w:pPr>
+              <w:pStyle w:val="Compact"/>
+              <w:jc w:val="right"/>
+            </w:pPr>
+            <w:r>
+              <w:t xml:space="preserve">5.006</w:t>
+            </w:r>
+          </w:p>
+        </w:tc>
+        <w:tc>
+          <w:p>
+            <w:pPr>
+              <w:pStyle w:val="Compact"/>
+              <w:jc w:val="right"/>
+            </w:pPr>
+            <w:r>
+              <w:t xml:space="preserve">0</w:t>
+            </w:r>
+          </w:p>
+        </w:tc>
+      </w:tr>
+      <w:tr>
+        <w:tc>
+          <w:p>
+            <w:pPr>
+              <w:pStyle w:val="Compact"/>
+              <w:jc w:val="left"/>
+            </w:pPr>
+            <w:r>
               <w:t xml:space="preserve">X3</w:t>
             </w:r>
           </w:p>
@@ -3256,29 +3427,257 @@
               <w:jc w:val="right"/>
             </w:pPr>
             <w:r>
-              <w:t xml:space="preserve">0.149</w:t>
-            </w:r>
-          </w:p>
-        </w:tc>
-        <w:tc>
-          <w:p>
-            <w:pPr>
-              <w:pStyle w:val="Compact"/>
-              <w:jc w:val="right"/>
-            </w:pPr>
-            <w:r>
-              <w:t xml:space="preserve">0.025</w:t>
-            </w:r>
-          </w:p>
-        </w:tc>
-        <w:tc>
-          <w:p>
-            <w:pPr>
-              <w:pStyle w:val="Compact"/>
-              <w:jc w:val="right"/>
-            </w:pPr>
-            <w:r>
-              <w:t xml:space="preserve">5.974</w:t>
+              <w:t xml:space="preserve">0.237</w:t>
+            </w:r>
+          </w:p>
+        </w:tc>
+        <w:tc>
+          <w:p>
+            <w:pPr>
+              <w:pStyle w:val="Compact"/>
+              <w:jc w:val="right"/>
+            </w:pPr>
+            <w:r>
+              <w:t xml:space="preserve">0.038</w:t>
+            </w:r>
+          </w:p>
+        </w:tc>
+        <w:tc>
+          <w:p>
+            <w:pPr>
+              <w:pStyle w:val="Compact"/>
+              <w:jc w:val="right"/>
+            </w:pPr>
+            <w:r>
+              <w:t xml:space="preserve">6.278</w:t>
+            </w:r>
+          </w:p>
+        </w:tc>
+        <w:tc>
+          <w:p>
+            <w:pPr>
+              <w:pStyle w:val="Compact"/>
+              <w:jc w:val="right"/>
+            </w:pPr>
+            <w:r>
+              <w:t xml:space="preserve">0</w:t>
+            </w:r>
+          </w:p>
+        </w:tc>
+      </w:tr>
+      <w:tr>
+        <w:tc>
+          <w:p>
+            <w:pPr>
+              <w:pStyle w:val="Compact"/>
+              <w:jc w:val="left"/>
+            </w:pPr>
+            <w:r>
+              <w:t xml:space="preserve">Federal_districtСЗФО.X1</w:t>
+            </w:r>
+          </w:p>
+        </w:tc>
+        <w:tc>
+          <w:p>
+            <w:pPr>
+              <w:pStyle w:val="Compact"/>
+              <w:jc w:val="right"/>
+            </w:pPr>
+            <w:r>
+              <w:t xml:space="preserve">-573.523</w:t>
+            </w:r>
+          </w:p>
+        </w:tc>
+        <w:tc>
+          <w:p>
+            <w:pPr>
+              <w:pStyle w:val="Compact"/>
+              <w:jc w:val="right"/>
+            </w:pPr>
+            <w:r>
+              <w:t xml:space="preserve">129.976</w:t>
+            </w:r>
+          </w:p>
+        </w:tc>
+        <w:tc>
+          <w:p>
+            <w:pPr>
+              <w:pStyle w:val="Compact"/>
+              <w:jc w:val="right"/>
+            </w:pPr>
+            <w:r>
+              <w:t xml:space="preserve">-4.413</w:t>
+            </w:r>
+          </w:p>
+        </w:tc>
+        <w:tc>
+          <w:p>
+            <w:pPr>
+              <w:pStyle w:val="Compact"/>
+              <w:jc w:val="right"/>
+            </w:pPr>
+            <w:r>
+              <w:t xml:space="preserve">0</w:t>
+            </w:r>
+          </w:p>
+        </w:tc>
+      </w:tr>
+      <w:tr>
+        <w:tc>
+          <w:p>
+            <w:pPr>
+              <w:pStyle w:val="Compact"/>
+              <w:jc w:val="left"/>
+            </w:pPr>
+            <w:r>
+              <w:t xml:space="preserve">Federal_districtЦФО.X1</w:t>
+            </w:r>
+          </w:p>
+        </w:tc>
+        <w:tc>
+          <w:p>
+            <w:pPr>
+              <w:pStyle w:val="Compact"/>
+              <w:jc w:val="right"/>
+            </w:pPr>
+            <w:r>
+              <w:t xml:space="preserve">-926.093</w:t>
+            </w:r>
+          </w:p>
+        </w:tc>
+        <w:tc>
+          <w:p>
+            <w:pPr>
+              <w:pStyle w:val="Compact"/>
+              <w:jc w:val="right"/>
+            </w:pPr>
+            <w:r>
+              <w:t xml:space="preserve">196.034</w:t>
+            </w:r>
+          </w:p>
+        </w:tc>
+        <w:tc>
+          <w:p>
+            <w:pPr>
+              <w:pStyle w:val="Compact"/>
+              <w:jc w:val="right"/>
+            </w:pPr>
+            <w:r>
+              <w:t xml:space="preserve">-4.724</w:t>
+            </w:r>
+          </w:p>
+        </w:tc>
+        <w:tc>
+          <w:p>
+            <w:pPr>
+              <w:pStyle w:val="Compact"/>
+              <w:jc w:val="right"/>
+            </w:pPr>
+            <w:r>
+              <w:t xml:space="preserve">0</w:t>
+            </w:r>
+          </w:p>
+        </w:tc>
+      </w:tr>
+      <w:tr>
+        <w:tc>
+          <w:p>
+            <w:pPr>
+              <w:pStyle w:val="Compact"/>
+              <w:jc w:val="left"/>
+            </w:pPr>
+            <w:r>
+              <w:t xml:space="preserve">Federal_districtПФО.X3</w:t>
+            </w:r>
+          </w:p>
+        </w:tc>
+        <w:tc>
+          <w:p>
+            <w:pPr>
+              <w:pStyle w:val="Compact"/>
+              <w:jc w:val="right"/>
+            </w:pPr>
+            <w:r>
+              <w:t xml:space="preserve">-0.229</w:t>
+            </w:r>
+          </w:p>
+        </w:tc>
+        <w:tc>
+          <w:p>
+            <w:pPr>
+              <w:pStyle w:val="Compact"/>
+              <w:jc w:val="right"/>
+            </w:pPr>
+            <w:r>
+              <w:t xml:space="preserve">0.062</w:t>
+            </w:r>
+          </w:p>
+        </w:tc>
+        <w:tc>
+          <w:p>
+            <w:pPr>
+              <w:pStyle w:val="Compact"/>
+              <w:jc w:val="right"/>
+            </w:pPr>
+            <w:r>
+              <w:t xml:space="preserve">-3.692</w:t>
+            </w:r>
+          </w:p>
+        </w:tc>
+        <w:tc>
+          <w:p>
+            <w:pPr>
+              <w:pStyle w:val="Compact"/>
+              <w:jc w:val="right"/>
+            </w:pPr>
+            <w:r>
+              <w:t xml:space="preserve">0</w:t>
+            </w:r>
+          </w:p>
+        </w:tc>
+      </w:tr>
+      <w:tr>
+        <w:tc>
+          <w:p>
+            <w:pPr>
+              <w:pStyle w:val="Compact"/>
+              <w:jc w:val="left"/>
+            </w:pPr>
+            <w:r>
+              <w:t xml:space="preserve">Federal_districtСФО.X3</w:t>
+            </w:r>
+          </w:p>
+        </w:tc>
+        <w:tc>
+          <w:p>
+            <w:pPr>
+              <w:pStyle w:val="Compact"/>
+              <w:jc w:val="right"/>
+            </w:pPr>
+            <w:r>
+              <w:t xml:space="preserve">-0.383</w:t>
+            </w:r>
+          </w:p>
+        </w:tc>
+        <w:tc>
+          <w:p>
+            <w:pPr>
+              <w:pStyle w:val="Compact"/>
+              <w:jc w:val="right"/>
+            </w:pPr>
+            <w:r>
+              <w:t xml:space="preserve">0.102</w:t>
+            </w:r>
+          </w:p>
+        </w:tc>
+        <w:tc>
+          <w:p>
+            <w:pPr>
+              <w:pStyle w:val="Compact"/>
+              <w:jc w:val="right"/>
+            </w:pPr>
+            <w:r>
+              <w:t xml:space="preserve">-3.762</w:t>
             </w:r>
           </w:p>
         </w:tc>
@@ -3332,7 +3731,7 @@
         <w:t xml:space="preserve"> </w:t>
       </w:r>
       <w:r>
-        <w:t xml:space="preserve">0.3, то есть 30%.</w:t>
+        <w:t xml:space="preserve">0.59, то есть 59%.</w:t>
       </w:r>
     </w:p>
     <w:p>
@@ -3581,29 +3980,29 @@
               <w:jc w:val="right"/>
             </w:pPr>
             <w:r>
-              <w:t xml:space="preserve">0.292</w:t>
-            </w:r>
-          </w:p>
-        </w:tc>
-        <w:tc>
-          <w:p>
-            <w:pPr>
-              <w:pStyle w:val="Compact"/>
-              <w:jc w:val="right"/>
-            </w:pPr>
-            <w:r>
-              <w:t xml:space="preserve">35.692</w:t>
-            </w:r>
-          </w:p>
-        </w:tc>
-        <w:tc>
-          <w:p>
-            <w:pPr>
-              <w:pStyle w:val="Compact"/>
-              <w:jc w:val="right"/>
-            </w:pPr>
-            <w:r>
-              <w:t xml:space="preserve">42019.86</w:t>
+              <w:t xml:space="preserve">0.548</w:t>
+            </w:r>
+          </w:p>
+        </w:tc>
+        <w:tc>
+          <w:p>
+            <w:pPr>
+              <w:pStyle w:val="Compact"/>
+              <w:jc w:val="right"/>
+            </w:pPr>
+            <w:r>
+              <w:t xml:space="preserve">13.745</w:t>
+            </w:r>
+          </w:p>
+        </w:tc>
+        <w:tc>
+          <w:p>
+            <w:pPr>
+              <w:pStyle w:val="Compact"/>
+              <w:jc w:val="right"/>
+            </w:pPr>
+            <w:r>
+              <w:t xml:space="preserve">33570.60</w:t>
             </w:r>
           </w:p>
         </w:tc>
@@ -4262,18 +4661,6 @@
         </m:r>
         <m:r>
           <m:t>1</m:t>
-        </m:r>
-        <m:r>
-          <m:t>+</m:t>
-        </m:r>
-        <m:r>
-          <m:t>0.114</m:t>
-        </m:r>
-        <m:r>
-          <m:t>X</m:t>
-        </m:r>
-        <m:r>
-          <m:t>3</m:t>
         </m:r>
       </m:oMath>
       <w:r>
@@ -4629,7 +5016,7 @@
         <w:t xml:space="preserve"> </w:t>
       </w:r>
       <w:r>
-        <w:t xml:space="preserve">Гипотеза</w:t>
+        <w:t xml:space="preserve">гипотеза</w:t>
       </w:r>
       <w:r>
         <w:t xml:space="preserve"> </w:t>
@@ -6477,29 +6864,29 @@
               <w:jc w:val="right"/>
             </w:pPr>
             <w:r>
-              <w:t xml:space="preserve">146959.859</w:t>
-            </w:r>
-          </w:p>
-        </w:tc>
-        <w:tc>
-          <w:p>
-            <w:pPr>
-              <w:pStyle w:val="Compact"/>
-              <w:jc w:val="right"/>
-            </w:pPr>
-            <w:r>
-              <w:t xml:space="preserve">5400.422</w:t>
-            </w:r>
-          </w:p>
-        </w:tc>
-        <w:tc>
-          <w:p>
-            <w:pPr>
-              <w:pStyle w:val="Compact"/>
-              <w:jc w:val="right"/>
-            </w:pPr>
-            <w:r>
-              <w:t xml:space="preserve">27.213</w:t>
+              <w:t xml:space="preserve">10.301</w:t>
+            </w:r>
+          </w:p>
+        </w:tc>
+        <w:tc>
+          <w:p>
+            <w:pPr>
+              <w:pStyle w:val="Compact"/>
+              <w:jc w:val="right"/>
+            </w:pPr>
+            <w:r>
+              <w:t xml:space="preserve">0.345</w:t>
+            </w:r>
+          </w:p>
+        </w:tc>
+        <w:tc>
+          <w:p>
+            <w:pPr>
+              <w:pStyle w:val="Compact"/>
+              <w:jc w:val="right"/>
+            </w:pPr>
+            <w:r>
+              <w:t xml:space="preserve">29.882</w:t>
             </w:r>
           </w:p>
         </w:tc>
@@ -6523,40 +6910,97 @@
               <w:jc w:val="left"/>
             </w:pPr>
             <w:r>
-              <w:t xml:space="preserve">X3</w:t>
-            </w:r>
-          </w:p>
-        </w:tc>
-        <w:tc>
-          <w:p>
-            <w:pPr>
-              <w:pStyle w:val="Compact"/>
-              <w:jc w:val="right"/>
-            </w:pPr>
-            <w:r>
-              <w:t xml:space="preserve">0.149</w:t>
-            </w:r>
-          </w:p>
-        </w:tc>
-        <w:tc>
-          <w:p>
-            <w:pPr>
-              <w:pStyle w:val="Compact"/>
-              <w:jc w:val="right"/>
-            </w:pPr>
-            <w:r>
-              <w:t xml:space="preserve">0.025</w:t>
-            </w:r>
-          </w:p>
-        </w:tc>
-        <w:tc>
-          <w:p>
-            <w:pPr>
-              <w:pStyle w:val="Compact"/>
-              <w:jc w:val="right"/>
-            </w:pPr>
-            <w:r>
-              <w:t xml:space="preserve">5.974</w:t>
+              <w:t xml:space="preserve">Federal_districtСФО</w:t>
+            </w:r>
+          </w:p>
+        </w:tc>
+        <w:tc>
+          <w:p>
+            <w:pPr>
+              <w:pStyle w:val="Compact"/>
+              <w:jc w:val="right"/>
+            </w:pPr>
+            <w:r>
+              <w:t xml:space="preserve">-0.408</w:t>
+            </w:r>
+          </w:p>
+        </w:tc>
+        <w:tc>
+          <w:p>
+            <w:pPr>
+              <w:pStyle w:val="Compact"/>
+              <w:jc w:val="right"/>
+            </w:pPr>
+            <w:r>
+              <w:t xml:space="preserve">0.108</w:t>
+            </w:r>
+          </w:p>
+        </w:tc>
+        <w:tc>
+          <w:p>
+            <w:pPr>
+              <w:pStyle w:val="Compact"/>
+              <w:jc w:val="right"/>
+            </w:pPr>
+            <w:r>
+              <w:t xml:space="preserve">-3.775</w:t>
+            </w:r>
+          </w:p>
+        </w:tc>
+        <w:tc>
+          <w:p>
+            <w:pPr>
+              <w:pStyle w:val="Compact"/>
+              <w:jc w:val="right"/>
+            </w:pPr>
+            <w:r>
+              <w:t xml:space="preserve">0</w:t>
+            </w:r>
+          </w:p>
+        </w:tc>
+      </w:tr>
+      <w:tr>
+        <w:tc>
+          <w:p>
+            <w:pPr>
+              <w:pStyle w:val="Compact"/>
+              <w:jc w:val="left"/>
+            </w:pPr>
+            <w:r>
+              <w:t xml:space="preserve">X1</w:t>
+            </w:r>
+          </w:p>
+        </w:tc>
+        <w:tc>
+          <w:p>
+            <w:pPr>
+              <w:pStyle w:val="Compact"/>
+              <w:jc w:val="right"/>
+            </w:pPr>
+            <w:r>
+              <w:t xml:space="preserve">0.350</w:t>
+            </w:r>
+          </w:p>
+        </w:tc>
+        <w:tc>
+          <w:p>
+            <w:pPr>
+              <w:pStyle w:val="Compact"/>
+              <w:jc w:val="right"/>
+            </w:pPr>
+            <w:r>
+              <w:t xml:space="preserve">0.070</w:t>
+            </w:r>
+          </w:p>
+        </w:tc>
+        <w:tc>
+          <w:p>
+            <w:pPr>
+              <w:pStyle w:val="Compact"/>
+              <w:jc w:val="right"/>
+            </w:pPr>
+            <w:r>
+              <w:t xml:space="preserve">4.976</w:t>
             </w:r>
           </w:p>
         </w:tc>
@@ -6578,7 +7022,7 @@
         <w:pStyle w:val="BodyText"/>
       </w:pPr>
       <w:r>
-        <w:t xml:space="preserve">Как видно из описательной статистики, коэффициент X3 является значимым.</w:t>
+        <w:t xml:space="preserve">Как видно из описательной статистики, коэффициент X1 является значимым.</w:t>
       </w:r>
       <w:r>
         <w:t xml:space="preserve"> </w:t>
@@ -6610,7 +7054,7 @@
         <w:t xml:space="preserve"> </w:t>
       </w:r>
       <w:r>
-        <w:t xml:space="preserve">0.3, то есть 30%.</w:t>
+        <w:t xml:space="preserve">0.33, то есть 33%.</w:t>
       </w:r>
     </w:p>
     <w:p>
@@ -6637,13 +7081,13 @@
           <m:t>+</m:t>
         </m:r>
         <m:r>
-          <m:t>0.149</m:t>
+          <m:t>0.35</m:t>
         </m:r>
         <m:r>
           <m:t>X</m:t>
         </m:r>
         <m:r>
-          <m:t>3</m:t>
+          <m:t>1</m:t>
         </m:r>
       </m:oMath>
       <w:r>
@@ -6859,29 +7303,29 @@
               <w:jc w:val="right"/>
             </w:pPr>
             <w:r>
-              <w:t xml:space="preserve">0.292</w:t>
-            </w:r>
-          </w:p>
-        </w:tc>
-        <w:tc>
-          <w:p>
-            <w:pPr>
-              <w:pStyle w:val="Compact"/>
-              <w:jc w:val="right"/>
-            </w:pPr>
-            <w:r>
-              <w:t xml:space="preserve">35.692</w:t>
-            </w:r>
-          </w:p>
-        </w:tc>
-        <w:tc>
-          <w:p>
-            <w:pPr>
-              <w:pStyle w:val="Compact"/>
-              <w:jc w:val="right"/>
-            </w:pPr>
-            <w:r>
-              <w:t xml:space="preserve">42019.858</w:t>
+              <w:t xml:space="preserve">0.309</w:t>
+            </w:r>
+          </w:p>
+        </w:tc>
+        <w:tc>
+          <w:p>
+            <w:pPr>
+              <w:pStyle w:val="Compact"/>
+              <w:jc w:val="right"/>
+            </w:pPr>
+            <w:r>
+              <w:t xml:space="preserve">19.816</w:t>
+            </w:r>
+          </w:p>
+        </w:tc>
+        <w:tc>
+          <w:p>
+            <w:pPr>
+              <w:pStyle w:val="Compact"/>
+              <w:jc w:val="right"/>
+            </w:pPr>
+            <w:r>
+              <w:t xml:space="preserve">0.347</w:t>
             </w:r>
           </w:p>
         </w:tc>
@@ -6956,6 +7400,12 @@
       <w:r>
         <w:t xml:space="preserve">Сравнение стандартных ошибок показало, что более предпочтительная вторая модель (модель с переменной структурой);</w:t>
       </w:r>
+      <w:r>
+        <w:t xml:space="preserve"> </w:t>
+      </w:r>
+      <w:r>
+        <w:t xml:space="preserve">2</w:t>
+      </w:r>
     </w:p>
     <w:p>
       <w:pPr>
@@ -7000,13 +7450,73 @@
           <m:t>=</m:t>
         </m:r>
         <m:r>
-          <m:t>98516.435</m:t>
+          <m:t>10.185</m:t>
+        </m:r>
+        <m:r>
+          <m:t>−</m:t>
+        </m:r>
+        <m:r>
+          <m:t>1.174</m:t>
+        </m:r>
+        <m:r>
+          <m:t>F</m:t>
+        </m:r>
+        <m:r>
+          <m:t>e</m:t>
+        </m:r>
+        <m:r>
+          <m:t>d</m:t>
+        </m:r>
+        <m:r>
+          <m:t>e</m:t>
+        </m:r>
+        <m:r>
+          <m:t>r</m:t>
+        </m:r>
+        <m:r>
+          <m:t>a</m:t>
+        </m:r>
+        <m:r>
+          <m:t>l</m:t>
+        </m:r>
+        <m:r>
+          <m:t>d</m:t>
+        </m:r>
+        <m:r>
+          <m:t>i</m:t>
+        </m:r>
+        <m:r>
+          <m:t>s</m:t>
+        </m:r>
+        <m:r>
+          <m:t>t</m:t>
+        </m:r>
+        <m:r>
+          <m:t>r</m:t>
+        </m:r>
+        <m:r>
+          <m:t>i</m:t>
+        </m:r>
+        <m:r>
+          <m:t>c</m:t>
+        </m:r>
+        <m:r>
+          <m:t>t</m:t>
+        </m:r>
+        <m:r>
+          <m:t>П</m:t>
+        </m:r>
+        <m:r>
+          <m:t>Ф</m:t>
+        </m:r>
+        <m:r>
+          <m:t>О</m:t>
         </m:r>
         <m:r>
           <m:t>+</m:t>
         </m:r>
         <m:r>
-          <m:t>90060.901</m:t>
+          <m:t>2.061</m:t>
         </m:r>
         <m:r>
           <m:t>F</m:t>
@@ -7066,10 +7576,73 @@
           <m:t>О</m:t>
         </m:r>
         <m:r>
+          <m:t>+</m:t>
+        </m:r>
+        <m:r>
+          <m:t>1.128</m:t>
+        </m:r>
+        <m:r>
+          <m:t>F</m:t>
+        </m:r>
+        <m:r>
+          <m:t>e</m:t>
+        </m:r>
+        <m:r>
+          <m:t>d</m:t>
+        </m:r>
+        <m:r>
+          <m:t>e</m:t>
+        </m:r>
+        <m:r>
+          <m:t>r</m:t>
+        </m:r>
+        <m:r>
+          <m:t>a</m:t>
+        </m:r>
+        <m:r>
+          <m:t>l</m:t>
+        </m:r>
+        <m:r>
+          <m:t>d</m:t>
+        </m:r>
+        <m:r>
+          <m:t>i</m:t>
+        </m:r>
+        <m:r>
+          <m:t>s</m:t>
+        </m:r>
+        <m:r>
+          <m:t>t</m:t>
+        </m:r>
+        <m:r>
+          <m:t>r</m:t>
+        </m:r>
+        <m:r>
+          <m:t>i</m:t>
+        </m:r>
+        <m:r>
+          <m:t>c</m:t>
+        </m:r>
+        <m:r>
+          <m:t>t</m:t>
+        </m:r>
+        <m:r>
+          <m:t>С</m:t>
+        </m:r>
+        <m:r>
+          <m:t>К</m:t>
+        </m:r>
+        <m:r>
+          <m:t>Ф</m:t>
+        </m:r>
+        <m:r>
+          <m:t>О</m:t>
+        </m:r>
+        <m:r>
           <m:t>−</m:t>
         </m:r>
         <m:r>
-          <m:t>48164.148</m:t>
+          <m:t>2.283</m:t>
         </m:r>
         <m:r>
           <m:t>F</m:t>
@@ -7129,7 +7702,7 @@
           <m:t>+</m:t>
         </m:r>
         <m:r>
-          <m:t>122541.048</m:t>
+          <m:t>0.897</m:t>
         </m:r>
         <m:r>
           <m:t>F</m:t>
@@ -7177,6 +7750,66 @@
           <m:t>t</m:t>
         </m:r>
         <m:r>
+          <m:t>У</m:t>
+        </m:r>
+        <m:r>
+          <m:t>Ф</m:t>
+        </m:r>
+        <m:r>
+          <m:t>О</m:t>
+        </m:r>
+        <m:r>
+          <m:t>+</m:t>
+        </m:r>
+        <m:r>
+          <m:t>0.212</m:t>
+        </m:r>
+        <m:r>
+          <m:t>F</m:t>
+        </m:r>
+        <m:r>
+          <m:t>e</m:t>
+        </m:r>
+        <m:r>
+          <m:t>d</m:t>
+        </m:r>
+        <m:r>
+          <m:t>e</m:t>
+        </m:r>
+        <m:r>
+          <m:t>r</m:t>
+        </m:r>
+        <m:r>
+          <m:t>a</m:t>
+        </m:r>
+        <m:r>
+          <m:t>l</m:t>
+        </m:r>
+        <m:r>
+          <m:t>d</m:t>
+        </m:r>
+        <m:r>
+          <m:t>i</m:t>
+        </m:r>
+        <m:r>
+          <m:t>s</m:t>
+        </m:r>
+        <m:r>
+          <m:t>t</m:t>
+        </m:r>
+        <m:r>
+          <m:t>r</m:t>
+        </m:r>
+        <m:r>
+          <m:t>i</m:t>
+        </m:r>
+        <m:r>
+          <m:t>c</m:t>
+        </m:r>
+        <m:r>
+          <m:t>t</m:t>
+        </m:r>
+        <m:r>
           <m:t>Ц</m:t>
         </m:r>
         <m:r>
@@ -7186,10 +7819,70 @@
           <m:t>О</m:t>
         </m:r>
         <m:r>
+          <m:t>−</m:t>
+        </m:r>
+        <m:r>
+          <m:t>1.491</m:t>
+        </m:r>
+        <m:r>
+          <m:t>F</m:t>
+        </m:r>
+        <m:r>
+          <m:t>e</m:t>
+        </m:r>
+        <m:r>
+          <m:t>d</m:t>
+        </m:r>
+        <m:r>
+          <m:t>e</m:t>
+        </m:r>
+        <m:r>
+          <m:t>r</m:t>
+        </m:r>
+        <m:r>
+          <m:t>a</m:t>
+        </m:r>
+        <m:r>
+          <m:t>l</m:t>
+        </m:r>
+        <m:r>
+          <m:t>d</m:t>
+        </m:r>
+        <m:r>
+          <m:t>i</m:t>
+        </m:r>
+        <m:r>
+          <m:t>s</m:t>
+        </m:r>
+        <m:r>
+          <m:t>t</m:t>
+        </m:r>
+        <m:r>
+          <m:t>r</m:t>
+        </m:r>
+        <m:r>
+          <m:t>i</m:t>
+        </m:r>
+        <m:r>
+          <m:t>c</m:t>
+        </m:r>
+        <m:r>
+          <m:t>t</m:t>
+        </m:r>
+        <m:r>
+          <m:t>Ю</m:t>
+        </m:r>
+        <m:r>
+          <m:t>Ф</m:t>
+        </m:r>
+        <m:r>
+          <m:t>О</m:t>
+        </m:r>
+        <m:r>
           <m:t>+</m:t>
         </m:r>
         <m:r>
-          <m:t>382.367</m:t>
+          <m:t>0.394</m:t>
         </m:r>
         <m:r>
           <m:t>X</m:t>
@@ -7201,19 +7894,73 @@
           <m:t>+</m:t>
         </m:r>
         <m:r>
-          <m:t>0.221</m:t>
+          <m:t>0.187</m:t>
+        </m:r>
+        <m:r>
+          <m:t>F</m:t>
+        </m:r>
+        <m:r>
+          <m:t>e</m:t>
+        </m:r>
+        <m:r>
+          <m:t>d</m:t>
+        </m:r>
+        <m:r>
+          <m:t>e</m:t>
+        </m:r>
+        <m:r>
+          <m:t>r</m:t>
+        </m:r>
+        <m:r>
+          <m:t>a</m:t>
+        </m:r>
+        <m:r>
+          <m:t>l</m:t>
+        </m:r>
+        <m:r>
+          <m:t>d</m:t>
+        </m:r>
+        <m:r>
+          <m:t>i</m:t>
+        </m:r>
+        <m:r>
+          <m:t>s</m:t>
+        </m:r>
+        <m:r>
+          <m:t>t</m:t>
+        </m:r>
+        <m:r>
+          <m:t>r</m:t>
+        </m:r>
+        <m:r>
+          <m:t>i</m:t>
+        </m:r>
+        <m:r>
+          <m:t>c</m:t>
+        </m:r>
+        <m:r>
+          <m:t>t</m:t>
+        </m:r>
+        <m:r>
+          <m:t>П</m:t>
+        </m:r>
+        <m:r>
+          <m:t>Ф</m:t>
+        </m:r>
+        <m:r>
+          <m:t>О</m:t>
         </m:r>
         <m:r>
           <m:t>X</m:t>
         </m:r>
         <m:r>
-          <m:t>3</m:t>
+          <m:t>1</m:t>
         </m:r>
         <m:r>
           <m:t>−</m:t>
         </m:r>
         <m:r>
-          <m:t>527.733</m:t>
+          <m:t>0.422</m:t>
         </m:r>
         <m:r>
           <m:t>F</m:t>
@@ -7273,9 +8020,6 @@
           <m:t>О</m:t>
         </m:r>
         <m:r>
-          <m:t>.</m:t>
-        </m:r>
-        <m:r>
           <m:t>X</m:t>
         </m:r>
         <m:r>
@@ -7285,7 +8029,7 @@
           <m:t>−</m:t>
         </m:r>
         <m:r>
-          <m:t>827.039</m:t>
+          <m:t>0.302</m:t>
         </m:r>
         <m:r>
           <m:t>F</m:t>
@@ -7336,25 +8080,91 @@
           <m:t>С</m:t>
         </m:r>
         <m:r>
+          <m:t>К</m:t>
+        </m:r>
+        <m:r>
           <m:t>Ф</m:t>
         </m:r>
         <m:r>
           <m:t>О</m:t>
         </m:r>
         <m:r>
-          <m:t>.</m:t>
-        </m:r>
-        <m:r>
           <m:t>X</m:t>
         </m:r>
         <m:r>
           <m:t>1</m:t>
         </m:r>
         <m:r>
+          <m:t>+</m:t>
+        </m:r>
+        <m:r>
+          <m:t>0.367</m:t>
+        </m:r>
+        <m:r>
+          <m:t>F</m:t>
+        </m:r>
+        <m:r>
+          <m:t>e</m:t>
+        </m:r>
+        <m:r>
+          <m:t>d</m:t>
+        </m:r>
+        <m:r>
+          <m:t>e</m:t>
+        </m:r>
+        <m:r>
+          <m:t>r</m:t>
+        </m:r>
+        <m:r>
+          <m:t>a</m:t>
+        </m:r>
+        <m:r>
+          <m:t>l</m:t>
+        </m:r>
+        <m:r>
+          <m:t>d</m:t>
+        </m:r>
+        <m:r>
+          <m:t>i</m:t>
+        </m:r>
+        <m:r>
+          <m:t>s</m:t>
+        </m:r>
+        <m:r>
+          <m:t>t</m:t>
+        </m:r>
+        <m:r>
+          <m:t>r</m:t>
+        </m:r>
+        <m:r>
+          <m:t>i</m:t>
+        </m:r>
+        <m:r>
+          <m:t>c</m:t>
+        </m:r>
+        <m:r>
+          <m:t>t</m:t>
+        </m:r>
+        <m:r>
+          <m:t>С</m:t>
+        </m:r>
+        <m:r>
+          <m:t>Ф</m:t>
+        </m:r>
+        <m:r>
+          <m:t>О</m:t>
+        </m:r>
+        <m:r>
+          <m:t>X</m:t>
+        </m:r>
+        <m:r>
+          <m:t>1</m:t>
+        </m:r>
+        <m:r>
           <m:t>−</m:t>
         </m:r>
         <m:r>
-          <m:t>0.228</m:t>
+          <m:t>0.177</m:t>
         </m:r>
         <m:r>
           <m:t>F</m:t>
@@ -7402,7 +8212,7 @@
           <m:t>t</m:t>
         </m:r>
         <m:r>
-          <m:t>П</m:t>
+          <m:t>У</m:t>
         </m:r>
         <m:r>
           <m:t>Ф</m:t>
@@ -7411,13 +8221,142 @@
           <m:t>О</m:t>
         </m:r>
         <m:r>
-          <m:t>.</m:t>
-        </m:r>
-        <m:r>
           <m:t>X</m:t>
         </m:r>
         <m:r>
-          <m:t>3</m:t>
+          <m:t>1</m:t>
+        </m:r>
+        <m:r>
+          <m:t>−</m:t>
+        </m:r>
+        <m:r>
+          <m:t>0.058</m:t>
+        </m:r>
+        <m:r>
+          <m:t>F</m:t>
+        </m:r>
+        <m:r>
+          <m:t>e</m:t>
+        </m:r>
+        <m:r>
+          <m:t>d</m:t>
+        </m:r>
+        <m:r>
+          <m:t>e</m:t>
+        </m:r>
+        <m:r>
+          <m:t>r</m:t>
+        </m:r>
+        <m:r>
+          <m:t>a</m:t>
+        </m:r>
+        <m:r>
+          <m:t>l</m:t>
+        </m:r>
+        <m:r>
+          <m:t>d</m:t>
+        </m:r>
+        <m:r>
+          <m:t>i</m:t>
+        </m:r>
+        <m:r>
+          <m:t>s</m:t>
+        </m:r>
+        <m:r>
+          <m:t>t</m:t>
+        </m:r>
+        <m:r>
+          <m:t>r</m:t>
+        </m:r>
+        <m:r>
+          <m:t>i</m:t>
+        </m:r>
+        <m:r>
+          <m:t>c</m:t>
+        </m:r>
+        <m:r>
+          <m:t>t</m:t>
+        </m:r>
+        <m:r>
+          <m:t>Ц</m:t>
+        </m:r>
+        <m:r>
+          <m:t>Ф</m:t>
+        </m:r>
+        <m:r>
+          <m:t>О</m:t>
+        </m:r>
+        <m:r>
+          <m:t>X</m:t>
+        </m:r>
+        <m:r>
+          <m:t>1</m:t>
+        </m:r>
+        <m:r>
+          <m:t>+</m:t>
+        </m:r>
+        <m:r>
+          <m:t>0.284</m:t>
+        </m:r>
+        <m:r>
+          <m:t>F</m:t>
+        </m:r>
+        <m:r>
+          <m:t>e</m:t>
+        </m:r>
+        <m:r>
+          <m:t>d</m:t>
+        </m:r>
+        <m:r>
+          <m:t>e</m:t>
+        </m:r>
+        <m:r>
+          <m:t>r</m:t>
+        </m:r>
+        <m:r>
+          <m:t>a</m:t>
+        </m:r>
+        <m:r>
+          <m:t>l</m:t>
+        </m:r>
+        <m:r>
+          <m:t>d</m:t>
+        </m:r>
+        <m:r>
+          <m:t>i</m:t>
+        </m:r>
+        <m:r>
+          <m:t>s</m:t>
+        </m:r>
+        <m:r>
+          <m:t>t</m:t>
+        </m:r>
+        <m:r>
+          <m:t>r</m:t>
+        </m:r>
+        <m:r>
+          <m:t>i</m:t>
+        </m:r>
+        <m:r>
+          <m:t>c</m:t>
+        </m:r>
+        <m:r>
+          <m:t>t</m:t>
+        </m:r>
+        <m:r>
+          <m:t>Ю</m:t>
+        </m:r>
+        <m:r>
+          <m:t>Ф</m:t>
+        </m:r>
+        <m:r>
+          <m:t>О</m:t>
+        </m:r>
+        <m:r>
+          <m:t>X</m:t>
+        </m:r>
+        <m:r>
+          <m:t>1</m:t>
         </m:r>
       </m:oMath>
     </w:p>

</xml_diff>